<commit_message>
missing illustration of functionality & use cases
</commit_message>
<xml_diff>
--- a/report/report.docx
+++ b/report/report.docx
@@ -93,7 +93,7 @@
         <w:pStyle w:val="Title"/>
         <w:jc w:val="center"/>
         <w:rPr>
-          <w:rFonts w:ascii="Arial" w:hAnsi="Arial" w:cs="Arial"/>
+          <w:rFonts w:ascii="Arial" w:eastAsia="Calibri" w:hAnsi="Arial" w:cs="Arial"/>
           <w:b/>
           <w:sz w:val="44"/>
         </w:rPr>
@@ -139,6 +139,7 @@
         <w:t>Visualizer</w:t>
       </w:r>
     </w:p>
+    <w:p/>
     <w:p>
       <w:pPr>
         <w:jc w:val="center"/>
@@ -222,6 +223,27 @@
           <w:i/>
         </w:rPr>
         <w:t xml:space="preserve"> 3265</w:t>
+      </w:r>
+      <w:r>
+        <w:rPr>
+          <w:rFonts w:ascii="Arial" w:hAnsi="Arial" w:cs="Arial"/>
+          <w:i/>
+        </w:rPr>
+        <w:t>: Database Management Systems</w:t>
+      </w:r>
+    </w:p>
+    <w:p>
+      <w:pPr>
+        <w:jc w:val="center"/>
+        <w:rPr>
+          <w:rFonts w:ascii="Arial" w:hAnsi="Arial" w:cs="Arial"/>
+        </w:rPr>
+      </w:pPr>
+      <w:r>
+        <w:rPr>
+          <w:rFonts w:ascii="Arial" w:hAnsi="Arial" w:cs="Arial"/>
+        </w:rPr>
+        <w:t>April 2020</w:t>
       </w:r>
     </w:p>
     <w:p>
@@ -458,10 +480,10 @@
           <w:sz w:val="24"/>
           <w:szCs w:val="24"/>
         </w:rPr>
-        <w:lastRenderedPageBreak/>
         <w:t>I. Introduction</w:t>
       </w:r>
     </w:p>
+    <w:p/>
     <w:p>
       <w:pPr>
         <w:rPr>
@@ -677,6 +699,39 @@
     </w:p>
     <w:p>
       <w:pPr>
+        <w:jc w:val="center"/>
+        <w:rPr>
+          <w:rFonts w:ascii="Arial" w:eastAsia="Calibri" w:hAnsi="Arial" w:cs="Arial"/>
+          <w:b/>
+        </w:rPr>
+      </w:pPr>
+    </w:p>
+    <w:p>
+      <w:pPr>
+        <w:rPr>
+          <w:rFonts w:ascii="Arial" w:eastAsia="Calibri" w:hAnsi="Arial" w:cs="Arial"/>
+          <w:i/>
+        </w:rPr>
+      </w:pPr>
+      <w:r>
+        <w:rPr>
+          <w:rFonts w:ascii="Arial" w:eastAsia="Calibri" w:hAnsi="Arial" w:cs="Arial"/>
+          <w:i/>
+          <w:highlight w:val="yellow"/>
+        </w:rPr>
+        <w:t>Description of Final Implementation: use cases/platform</w:t>
+      </w:r>
+    </w:p>
+    <w:p>
+      <w:pPr>
+        <w:rPr>
+          <w:rFonts w:ascii="Arial" w:eastAsia="Calibri" w:hAnsi="Arial" w:cs="Arial"/>
+          <w:i/>
+        </w:rPr>
+      </w:pPr>
+    </w:p>
+    <w:p>
+      <w:pPr>
         <w:rPr>
           <w:rFonts w:ascii="Arial" w:eastAsia="Calibri" w:hAnsi="Arial" w:cs="Arial"/>
           <w:i/>
@@ -728,7 +783,741 @@
         <w:rPr>
           <w:rFonts w:ascii="Arial" w:eastAsia="Calibri" w:hAnsi="Arial" w:cs="Arial"/>
         </w:rPr>
+        <w:tab/>
+        <w:t xml:space="preserve">The database </w:t>
+      </w:r>
+      <w:proofErr w:type="spellStart"/>
+      <w:r>
+        <w:rPr>
+          <w:rFonts w:ascii="Arial" w:eastAsia="Calibri" w:hAnsi="Arial" w:cs="Arial"/>
+        </w:rPr>
+        <w:t>US_Colleges</w:t>
+      </w:r>
+      <w:proofErr w:type="spellEnd"/>
+      <w:r>
+        <w:rPr>
+          <w:rFonts w:ascii="Arial" w:eastAsia="Calibri" w:hAnsi="Arial" w:cs="Arial"/>
+        </w:rPr>
+        <w:t xml:space="preserve"> contains exactly </w:t>
+      </w:r>
+      <w:r>
+        <w:rPr>
+          <w:rFonts w:ascii="Arial" w:eastAsia="Calibri" w:hAnsi="Arial" w:cs="Arial"/>
+        </w:rPr>
+        <w:t xml:space="preserve">52 attributes. Here are a couple attribute </w:t>
+      </w:r>
+      <w:proofErr w:type="spellStart"/>
+      <w:r>
+        <w:rPr>
+          <w:rFonts w:ascii="Arial" w:eastAsia="Calibri" w:hAnsi="Arial" w:cs="Arial"/>
+        </w:rPr>
+        <w:t>shorthands</w:t>
+      </w:r>
+      <w:proofErr w:type="spellEnd"/>
+      <w:r>
+        <w:rPr>
+          <w:rFonts w:ascii="Arial" w:eastAsia="Calibri" w:hAnsi="Arial" w:cs="Arial"/>
+        </w:rPr>
+        <w:t xml:space="preserve"> to better understand the dependencies:</w:t>
+      </w:r>
+    </w:p>
+    <w:p>
+      <w:pPr>
+        <w:rPr>
+          <w:rFonts w:ascii="Arial" w:eastAsia="Calibri" w:hAnsi="Arial" w:cs="Arial"/>
+        </w:rPr>
+      </w:pPr>
+    </w:p>
+    <w:p>
+      <w:pPr>
+        <w:pStyle w:val="ListParagraph"/>
+        <w:numPr>
+          <w:ilvl w:val="0"/>
+          <w:numId w:val="4"/>
+        </w:numPr>
+        <w:rPr>
+          <w:rFonts w:ascii="Arial" w:eastAsia="Calibri" w:hAnsi="Arial" w:cs="Arial"/>
+        </w:rPr>
+      </w:pPr>
+      <w:r>
+        <w:rPr>
+          <w:rFonts w:ascii="Arial" w:eastAsia="Calibri" w:hAnsi="Arial" w:cs="Arial"/>
+        </w:rPr>
+        <w:t>UNITID: institutional unit id identified by US Department of Education</w:t>
+      </w:r>
+    </w:p>
+    <w:p>
+      <w:pPr>
+        <w:pStyle w:val="ListParagraph"/>
+        <w:numPr>
+          <w:ilvl w:val="0"/>
+          <w:numId w:val="4"/>
+        </w:numPr>
+        <w:rPr>
+          <w:rFonts w:ascii="Arial" w:eastAsia="Calibri" w:hAnsi="Arial" w:cs="Arial"/>
+        </w:rPr>
+      </w:pPr>
+      <w:r>
+        <w:rPr>
+          <w:rFonts w:ascii="Arial" w:eastAsia="Calibri" w:hAnsi="Arial" w:cs="Arial"/>
+        </w:rPr>
+        <w:t>INSTNM: name of institution</w:t>
+      </w:r>
+    </w:p>
+    <w:p>
+      <w:pPr>
+        <w:pStyle w:val="ListParagraph"/>
+        <w:numPr>
+          <w:ilvl w:val="0"/>
+          <w:numId w:val="4"/>
+        </w:numPr>
+        <w:rPr>
+          <w:rFonts w:ascii="Arial" w:eastAsia="Calibri" w:hAnsi="Arial" w:cs="Arial"/>
+        </w:rPr>
+      </w:pPr>
+      <w:r>
+        <w:rPr>
+          <w:rFonts w:ascii="Arial" w:eastAsia="Calibri" w:hAnsi="Arial" w:cs="Arial"/>
+        </w:rPr>
+        <w:t>DATA_YEAR: year data refers to</w:t>
+      </w:r>
+    </w:p>
+    <w:p>
+      <w:pPr>
+        <w:pStyle w:val="ListParagraph"/>
+        <w:numPr>
+          <w:ilvl w:val="0"/>
+          <w:numId w:val="4"/>
+        </w:numPr>
+        <w:rPr>
+          <w:rFonts w:ascii="Arial" w:eastAsia="Calibri" w:hAnsi="Arial" w:cs="Arial"/>
+        </w:rPr>
+      </w:pPr>
+      <w:r>
+        <w:rPr>
+          <w:rFonts w:ascii="Arial" w:eastAsia="Calibri" w:hAnsi="Arial" w:cs="Arial"/>
+        </w:rPr>
+        <w:t>CITY/STABBR/ZIP: city/state/zip of school</w:t>
+      </w:r>
+    </w:p>
+    <w:p>
+      <w:pPr>
+        <w:pStyle w:val="ListParagraph"/>
+        <w:numPr>
+          <w:ilvl w:val="0"/>
+          <w:numId w:val="4"/>
+        </w:numPr>
+        <w:rPr>
+          <w:rFonts w:ascii="Arial" w:eastAsia="Calibri" w:hAnsi="Arial" w:cs="Arial"/>
+        </w:rPr>
+      </w:pPr>
+      <w:r>
+        <w:rPr>
+          <w:rFonts w:ascii="Arial" w:eastAsia="Calibri" w:hAnsi="Arial" w:cs="Arial"/>
+        </w:rPr>
+        <w:t>INSTURL: college website link</w:t>
+      </w:r>
+    </w:p>
+    <w:p>
+      <w:pPr>
+        <w:pStyle w:val="ListParagraph"/>
+        <w:numPr>
+          <w:ilvl w:val="0"/>
+          <w:numId w:val="4"/>
+        </w:numPr>
+        <w:rPr>
+          <w:rFonts w:ascii="Arial" w:eastAsia="Calibri" w:hAnsi="Arial" w:cs="Arial"/>
+        </w:rPr>
+      </w:pPr>
+      <w:r>
+        <w:rPr>
+          <w:rFonts w:ascii="Arial" w:eastAsia="Calibri" w:hAnsi="Arial" w:cs="Arial"/>
+        </w:rPr>
+        <w:t>NPCURL: college financial aid website link</w:t>
+      </w:r>
+    </w:p>
+    <w:p>
+      <w:pPr>
+        <w:pStyle w:val="ListParagraph"/>
+        <w:numPr>
+          <w:ilvl w:val="0"/>
+          <w:numId w:val="4"/>
+        </w:numPr>
+        <w:rPr>
+          <w:rFonts w:ascii="Arial" w:eastAsia="Calibri" w:hAnsi="Arial" w:cs="Arial"/>
+        </w:rPr>
+      </w:pPr>
+      <w:r>
+        <w:rPr>
+          <w:rFonts w:ascii="Arial" w:eastAsia="Calibri" w:hAnsi="Arial" w:cs="Arial"/>
+        </w:rPr>
+        <w:t>CONTROL: type of institution</w:t>
+      </w:r>
+    </w:p>
+    <w:p>
+      <w:pPr>
+        <w:rPr>
+          <w:rFonts w:ascii="Arial" w:eastAsia="Calibri" w:hAnsi="Arial" w:cs="Arial"/>
+        </w:rPr>
+      </w:pPr>
+    </w:p>
+    <w:p>
+      <w:pPr>
+        <w:rPr>
+          <w:rFonts w:ascii="Arial" w:eastAsia="Calibri" w:hAnsi="Arial" w:cs="Arial"/>
+        </w:rPr>
+      </w:pPr>
+      <w:r>
+        <w:rPr>
+          <w:rFonts w:ascii="Arial" w:eastAsia="Calibri" w:hAnsi="Arial" w:cs="Arial"/>
+        </w:rPr>
+        <w:t>For the sake of space and clarity the simplified function dependencies are listed below:</w:t>
+      </w:r>
+    </w:p>
+    <w:p>
+      <w:pPr>
+        <w:rPr>
+          <w:rFonts w:ascii="Arial" w:eastAsia="Calibri" w:hAnsi="Arial" w:cs="Arial"/>
+        </w:rPr>
+      </w:pPr>
+    </w:p>
+    <w:p>
+      <w:pPr>
+        <w:rPr>
+          <w:rFonts w:ascii="Arial" w:eastAsia="Calibri" w:hAnsi="Arial" w:cs="Arial"/>
+          <w:b/>
+        </w:rPr>
+      </w:pPr>
+      <w:r>
+        <w:rPr>
+          <w:rFonts w:ascii="Arial" w:eastAsia="Calibri" w:hAnsi="Arial" w:cs="Arial"/>
+          <w:u w:val="single"/>
+        </w:rPr>
+        <w:t xml:space="preserve">Violations in </w:t>
+      </w:r>
+      <w:r>
+        <w:rPr>
+          <w:rFonts w:ascii="Arial" w:eastAsia="Calibri" w:hAnsi="Arial" w:cs="Arial"/>
+          <w:b/>
+          <w:u w:val="single"/>
+        </w:rPr>
+        <w:t>BOLD</w:t>
+      </w:r>
+      <w:r>
+        <w:rPr>
+          <w:rFonts w:ascii="Arial" w:eastAsia="Calibri" w:hAnsi="Arial" w:cs="Arial"/>
+          <w:b/>
+        </w:rPr>
+        <w:t>:</w:t>
+      </w:r>
+    </w:p>
+    <w:p>
+      <w:pPr>
+        <w:rPr>
+          <w:rFonts w:ascii="Arial" w:eastAsia="Calibri" w:hAnsi="Arial" w:cs="Arial"/>
+          <w:b/>
+        </w:rPr>
+      </w:pPr>
+    </w:p>
+    <w:p>
+      <w:pPr>
+        <w:rPr>
+          <w:rFonts w:ascii="Arial" w:eastAsia="Calibri" w:hAnsi="Arial" w:cs="Arial"/>
+        </w:rPr>
+      </w:pPr>
+      <w:r>
+        <w:rPr>
+          <w:rFonts w:ascii="Arial" w:eastAsia="Calibri" w:hAnsi="Arial" w:cs="Arial"/>
+        </w:rPr>
+        <w:t xml:space="preserve">UNITID </w:t>
+      </w:r>
+      <w:r>
+        <w:rPr>
+          <w:rFonts w:ascii="Arial" w:eastAsia="Calibri" w:hAnsi="Arial" w:cs="Arial"/>
+        </w:rPr>
+        <w:sym w:font="Wingdings" w:char="F0E0"/>
+      </w:r>
+      <w:r>
+        <w:rPr>
+          <w:rFonts w:ascii="Arial" w:eastAsia="Calibri" w:hAnsi="Arial" w:cs="Arial"/>
+        </w:rPr>
+        <w:t xml:space="preserve"> all other attributes</w:t>
+      </w:r>
+    </w:p>
+    <w:p>
+      <w:pPr>
+        <w:rPr>
+          <w:rFonts w:ascii="Arial" w:eastAsia="Calibri" w:hAnsi="Arial" w:cs="Arial"/>
+        </w:rPr>
+      </w:pPr>
+      <w:r>
+        <w:rPr>
+          <w:rFonts w:ascii="Arial" w:eastAsia="Calibri" w:hAnsi="Arial" w:cs="Arial"/>
+        </w:rPr>
+        <w:t xml:space="preserve">INSTNM </w:t>
+      </w:r>
+      <w:r>
+        <w:rPr>
+          <w:rFonts w:ascii="Arial" w:eastAsia="Calibri" w:hAnsi="Arial" w:cs="Arial"/>
+        </w:rPr>
+        <w:sym w:font="Wingdings" w:char="F0E0"/>
+      </w:r>
+      <w:r>
+        <w:rPr>
+          <w:rFonts w:ascii="Arial" w:eastAsia="Calibri" w:hAnsi="Arial" w:cs="Arial"/>
+        </w:rPr>
+        <w:t xml:space="preserve"> all other attributes</w:t>
+      </w:r>
+    </w:p>
+    <w:p>
+      <w:pPr>
+        <w:rPr>
+          <w:rFonts w:ascii="Arial" w:eastAsia="Calibri" w:hAnsi="Arial" w:cs="Arial"/>
+          <w:b/>
+        </w:rPr>
+      </w:pPr>
+      <w:r>
+        <w:rPr>
+          <w:rFonts w:ascii="Arial" w:eastAsia="Calibri" w:hAnsi="Arial" w:cs="Arial"/>
+          <w:b/>
+        </w:rPr>
+        <w:t xml:space="preserve">UNITD </w:t>
+      </w:r>
+      <w:r>
+        <w:rPr>
+          <w:rFonts w:ascii="Arial" w:eastAsia="Calibri" w:hAnsi="Arial" w:cs="Arial"/>
+          <w:b/>
+        </w:rPr>
+        <w:sym w:font="Wingdings" w:char="F0E0"/>
+      </w:r>
+      <w:r>
+        <w:rPr>
+          <w:rFonts w:ascii="Arial" w:eastAsia="Calibri" w:hAnsi="Arial" w:cs="Arial"/>
+          <w:b/>
+        </w:rPr>
+        <w:t xml:space="preserve"> INSTNM</w:t>
+      </w:r>
+      <w:r>
+        <w:rPr>
+          <w:rFonts w:ascii="Arial" w:eastAsia="Calibri" w:hAnsi="Arial" w:cs="Arial"/>
+          <w:b/>
+        </w:rPr>
+        <w:t xml:space="preserve"> </w:t>
+      </w:r>
+    </w:p>
+    <w:p>
+      <w:pPr>
+        <w:rPr>
+          <w:rFonts w:ascii="Arial" w:eastAsia="Calibri" w:hAnsi="Arial" w:cs="Arial"/>
+        </w:rPr>
+      </w:pPr>
+    </w:p>
+    <w:p>
+      <w:pPr>
+        <w:rPr>
+          <w:rFonts w:ascii="Arial" w:eastAsia="Calibri" w:hAnsi="Arial" w:cs="Arial"/>
+        </w:rPr>
+      </w:pPr>
+      <w:r>
+        <w:rPr>
+          <w:rFonts w:ascii="Arial" w:eastAsia="Calibri" w:hAnsi="Arial" w:cs="Arial"/>
+        </w:rPr>
+        <w:t xml:space="preserve">Thus, a separate </w:t>
+      </w:r>
+      <w:proofErr w:type="spellStart"/>
+      <w:r>
+        <w:rPr>
+          <w:rFonts w:ascii="Arial" w:eastAsia="Calibri" w:hAnsi="Arial" w:cs="Arial"/>
+        </w:rPr>
+        <w:t>basic_info</w:t>
+      </w:r>
+      <w:proofErr w:type="spellEnd"/>
+      <w:r>
+        <w:rPr>
+          <w:rFonts w:ascii="Arial" w:eastAsia="Calibri" w:hAnsi="Arial" w:cs="Arial"/>
+        </w:rPr>
+        <w:t xml:space="preserve"> table was created with only UNITID and INSTNM and UNITID is the main key for all other attributes in the table. </w:t>
+      </w:r>
+    </w:p>
+    <w:p>
+      <w:pPr>
+        <w:rPr>
+          <w:rFonts w:ascii="Arial" w:eastAsia="Calibri" w:hAnsi="Arial" w:cs="Arial"/>
+        </w:rPr>
+      </w:pPr>
+    </w:p>
+    <w:p>
+      <w:pPr>
+        <w:rPr>
+          <w:rFonts w:ascii="Arial" w:eastAsia="Calibri" w:hAnsi="Arial" w:cs="Arial"/>
+        </w:rPr>
+      </w:pPr>
+      <w:r>
+        <w:rPr>
+          <w:rFonts w:ascii="Arial" w:eastAsia="Calibri" w:hAnsi="Arial" w:cs="Arial"/>
+        </w:rPr>
+        <w:t xml:space="preserve">CITY, STABBR, ZIP -&gt; UNITID, INSTNM, INSTURL (and </w:t>
+      </w:r>
+      <w:proofErr w:type="spellStart"/>
+      <w:r>
+        <w:rPr>
+          <w:rFonts w:ascii="Arial" w:eastAsia="Calibri" w:hAnsi="Arial" w:cs="Arial"/>
+        </w:rPr>
+        <w:t>etc</w:t>
+      </w:r>
+      <w:proofErr w:type="spellEnd"/>
+      <w:r>
+        <w:rPr>
+          <w:rFonts w:ascii="Arial" w:eastAsia="Calibri" w:hAnsi="Arial" w:cs="Arial"/>
+        </w:rPr>
+        <w:t>)</w:t>
+      </w:r>
+    </w:p>
+    <w:p>
+      <w:pPr>
+        <w:rPr>
+          <w:rFonts w:ascii="Arial" w:eastAsia="Calibri" w:hAnsi="Arial" w:cs="Arial"/>
+          <w:b/>
+        </w:rPr>
+      </w:pPr>
+      <w:r>
+        <w:rPr>
+          <w:rFonts w:ascii="Arial" w:eastAsia="Calibri" w:hAnsi="Arial" w:cs="Arial"/>
+          <w:b/>
+        </w:rPr>
+        <w:t>UNITID -&gt; CITY, STABBR, ZIP</w:t>
+      </w:r>
+    </w:p>
+    <w:p>
+      <w:pPr>
+        <w:rPr>
+          <w:rFonts w:ascii="Arial" w:eastAsia="Calibri" w:hAnsi="Arial" w:cs="Arial"/>
+        </w:rPr>
+      </w:pPr>
+    </w:p>
+    <w:p>
+      <w:pPr>
+        <w:rPr>
+          <w:rFonts w:ascii="Arial" w:eastAsia="Calibri" w:hAnsi="Arial" w:cs="Arial"/>
+        </w:rPr>
+      </w:pPr>
+      <w:proofErr w:type="gramStart"/>
+      <w:r>
+        <w:rPr>
+          <w:rFonts w:ascii="Arial" w:eastAsia="Calibri" w:hAnsi="Arial" w:cs="Arial"/>
+        </w:rPr>
+        <w:t>Thus</w:t>
+      </w:r>
+      <w:proofErr w:type="gramEnd"/>
+      <w:r>
+        <w:rPr>
+          <w:rFonts w:ascii="Arial" w:eastAsia="Calibri" w:hAnsi="Arial" w:cs="Arial"/>
+        </w:rPr>
+        <w:t xml:space="preserve"> a separate </w:t>
+      </w:r>
+      <w:proofErr w:type="spellStart"/>
+      <w:r>
+        <w:rPr>
+          <w:rFonts w:ascii="Arial" w:eastAsia="Calibri" w:hAnsi="Arial" w:cs="Arial"/>
+        </w:rPr>
+        <w:t>geographical_data</w:t>
+      </w:r>
+      <w:proofErr w:type="spellEnd"/>
+      <w:r>
+        <w:rPr>
+          <w:rFonts w:ascii="Arial" w:eastAsia="Calibri" w:hAnsi="Arial" w:cs="Arial"/>
+        </w:rPr>
+        <w:t xml:space="preserve"> was created with UNITID as primary key and CITY, STABBR and ZIP as the only other attributes.</w:t>
+      </w:r>
+    </w:p>
+    <w:p>
+      <w:pPr>
+        <w:rPr>
+          <w:rFonts w:ascii="Arial" w:eastAsia="Calibri" w:hAnsi="Arial" w:cs="Arial"/>
+        </w:rPr>
+      </w:pPr>
+    </w:p>
+    <w:p>
+      <w:pPr>
+        <w:rPr>
+          <w:rFonts w:ascii="Arial" w:eastAsia="Calibri" w:hAnsi="Arial" w:cs="Arial"/>
+        </w:rPr>
+      </w:pPr>
+      <w:r>
+        <w:rPr>
+          <w:rFonts w:ascii="Arial" w:eastAsia="Calibri" w:hAnsi="Arial" w:cs="Arial"/>
+        </w:rPr>
+        <w:t>UNITID -&gt; INSTURL</w:t>
+      </w:r>
+    </w:p>
+    <w:p>
+      <w:pPr>
+        <w:rPr>
+          <w:rFonts w:ascii="Arial" w:eastAsia="Calibri" w:hAnsi="Arial" w:cs="Arial"/>
+          <w:b/>
+        </w:rPr>
+      </w:pPr>
+      <w:r>
+        <w:rPr>
+          <w:rFonts w:ascii="Arial" w:eastAsia="Calibri" w:hAnsi="Arial" w:cs="Arial"/>
+          <w:b/>
+        </w:rPr>
+        <w:t>INSTURL, NPCURL, CONTROL -&gt; all other attributes</w:t>
+      </w:r>
+    </w:p>
+    <w:p>
+      <w:pPr>
+        <w:rPr>
+          <w:rFonts w:ascii="Arial" w:eastAsia="Calibri" w:hAnsi="Arial" w:cs="Arial"/>
+        </w:rPr>
+      </w:pPr>
+    </w:p>
+    <w:p>
+      <w:pPr>
+        <w:rPr>
+          <w:rFonts w:ascii="Arial" w:eastAsia="Calibri" w:hAnsi="Arial" w:cs="Arial"/>
+        </w:rPr>
+      </w:pPr>
+      <w:r>
+        <w:rPr>
+          <w:rFonts w:ascii="Arial" w:eastAsia="Calibri" w:hAnsi="Arial" w:cs="Arial"/>
+        </w:rPr>
+        <w:t xml:space="preserve">Thus, a separate </w:t>
+      </w:r>
+      <w:proofErr w:type="spellStart"/>
+      <w:r>
+        <w:rPr>
+          <w:rFonts w:ascii="Arial" w:eastAsia="Calibri" w:hAnsi="Arial" w:cs="Arial"/>
+        </w:rPr>
+        <w:t>school_profile</w:t>
+      </w:r>
+      <w:proofErr w:type="spellEnd"/>
+      <w:r>
+        <w:rPr>
+          <w:rFonts w:ascii="Arial" w:eastAsia="Calibri" w:hAnsi="Arial" w:cs="Arial"/>
+        </w:rPr>
+        <w:t xml:space="preserve"> table was created with the four attributes above with UNITID as primary key.</w:t>
+      </w:r>
+    </w:p>
+    <w:p>
+      <w:pPr>
+        <w:rPr>
+          <w:rFonts w:ascii="Arial" w:eastAsia="Calibri" w:hAnsi="Arial" w:cs="Arial"/>
+        </w:rPr>
+      </w:pPr>
+    </w:p>
+    <w:p>
+      <w:pPr>
+        <w:rPr>
+          <w:rFonts w:ascii="Arial" w:eastAsia="Calibri" w:hAnsi="Arial" w:cs="Arial"/>
+        </w:rPr>
+      </w:pPr>
+      <w:r>
+        <w:rPr>
+          <w:rFonts w:ascii="Arial" w:eastAsia="Calibri" w:hAnsi="Arial" w:cs="Arial"/>
+        </w:rPr>
+        <w:t xml:space="preserve">While the attributes in </w:t>
+      </w:r>
+      <w:proofErr w:type="spellStart"/>
+      <w:r>
+        <w:rPr>
+          <w:rFonts w:ascii="Arial" w:eastAsia="Calibri" w:hAnsi="Arial" w:cs="Arial"/>
+        </w:rPr>
+        <w:t>cost_earnings</w:t>
+      </w:r>
+      <w:proofErr w:type="spellEnd"/>
+      <w:r>
+        <w:rPr>
+          <w:rFonts w:ascii="Arial" w:eastAsia="Calibri" w:hAnsi="Arial" w:cs="Arial"/>
+        </w:rPr>
+        <w:t xml:space="preserve">, </w:t>
+      </w:r>
+      <w:proofErr w:type="spellStart"/>
+      <w:r>
+        <w:rPr>
+          <w:rFonts w:ascii="Arial" w:eastAsia="Calibri" w:hAnsi="Arial" w:cs="Arial"/>
+        </w:rPr>
+        <w:t>sat_stats</w:t>
+      </w:r>
+      <w:proofErr w:type="spellEnd"/>
+      <w:r>
+        <w:rPr>
+          <w:rFonts w:ascii="Arial" w:eastAsia="Calibri" w:hAnsi="Arial" w:cs="Arial"/>
+        </w:rPr>
+        <w:t xml:space="preserve">, </w:t>
+      </w:r>
+      <w:proofErr w:type="spellStart"/>
+      <w:r>
+        <w:rPr>
+          <w:rFonts w:ascii="Arial" w:eastAsia="Calibri" w:hAnsi="Arial" w:cs="Arial"/>
+        </w:rPr>
+        <w:t>act_stats</w:t>
+      </w:r>
+      <w:proofErr w:type="spellEnd"/>
+      <w:r>
+        <w:rPr>
+          <w:rFonts w:ascii="Arial" w:eastAsia="Calibri" w:hAnsi="Arial" w:cs="Arial"/>
+        </w:rPr>
+        <w:t xml:space="preserve"> and </w:t>
+      </w:r>
+      <w:proofErr w:type="spellStart"/>
+      <w:r>
+        <w:rPr>
+          <w:rFonts w:ascii="Arial" w:eastAsia="Calibri" w:hAnsi="Arial" w:cs="Arial"/>
+        </w:rPr>
+        <w:t>demographic_data</w:t>
+      </w:r>
+      <w:proofErr w:type="spellEnd"/>
+      <w:r>
+        <w:rPr>
+          <w:rFonts w:ascii="Arial" w:eastAsia="Calibri" w:hAnsi="Arial" w:cs="Arial"/>
+        </w:rPr>
+        <w:t xml:space="preserve"> were not directly found to create violations, these tables were created to ease querying and aggregation of relevant data for future data insertions.</w:t>
+      </w:r>
+    </w:p>
+    <w:p>
+      <w:pPr>
+        <w:rPr>
+          <w:rFonts w:ascii="Arial" w:eastAsia="Calibri" w:hAnsi="Arial" w:cs="Arial"/>
+        </w:rPr>
+      </w:pPr>
+    </w:p>
+    <w:p>
+      <w:pPr>
+        <w:rPr>
+          <w:rFonts w:ascii="Arial" w:eastAsia="Calibri" w:hAnsi="Arial" w:cs="Arial"/>
+        </w:rPr>
+      </w:pPr>
+    </w:p>
+    <w:p>
+      <w:pPr>
+        <w:rPr>
+          <w:rFonts w:ascii="Arial" w:eastAsia="Calibri" w:hAnsi="Arial" w:cs="Arial"/>
+        </w:rPr>
+      </w:pPr>
+      <w:r>
+        <w:rPr>
+          <w:rFonts w:ascii="Arial" w:eastAsia="Calibri" w:hAnsi="Arial" w:cs="Arial"/>
+        </w:rPr>
         <w:t>2. Final Design</w:t>
+      </w:r>
+    </w:p>
+    <w:p>
+      <w:pPr>
+        <w:rPr>
+          <w:rFonts w:ascii="Arial" w:eastAsia="Calibri" w:hAnsi="Arial" w:cs="Arial"/>
+        </w:rPr>
+      </w:pPr>
+      <w:r>
+        <w:rPr>
+          <w:rFonts w:ascii="Arial" w:eastAsia="Calibri" w:hAnsi="Arial" w:cs="Arial"/>
+        </w:rPr>
+        <w:tab/>
+        <w:t xml:space="preserve">The main attribute for each college is UNITID which is the unit id for each institution. The core table in the database is </w:t>
+      </w:r>
+      <w:proofErr w:type="spellStart"/>
+      <w:r>
+        <w:rPr>
+          <w:rFonts w:ascii="Arial" w:eastAsia="Calibri" w:hAnsi="Arial" w:cs="Arial"/>
+        </w:rPr>
+        <w:t>basic_info</w:t>
+      </w:r>
+      <w:proofErr w:type="spellEnd"/>
+      <w:r>
+        <w:rPr>
+          <w:rFonts w:ascii="Arial" w:eastAsia="Calibri" w:hAnsi="Arial" w:cs="Arial"/>
+        </w:rPr>
+        <w:t xml:space="preserve"> which maps UNITID to the (INSTNM) institution name. Only 2018 data was inserted into this table to avoid discrepancies between INSTNM and UNITID in previous years.</w:t>
+      </w:r>
+      <w:r>
+        <w:rPr>
+          <w:rFonts w:ascii="Arial" w:eastAsia="Calibri" w:hAnsi="Arial" w:cs="Arial"/>
+        </w:rPr>
+        <w:t xml:space="preserve"> This is the case for </w:t>
+      </w:r>
+      <w:proofErr w:type="spellStart"/>
+      <w:r>
+        <w:rPr>
+          <w:rFonts w:ascii="Arial" w:eastAsia="Calibri" w:hAnsi="Arial" w:cs="Arial"/>
+        </w:rPr>
+        <w:t>school_profile</w:t>
+      </w:r>
+      <w:proofErr w:type="spellEnd"/>
+      <w:r>
+        <w:rPr>
+          <w:rFonts w:ascii="Arial" w:eastAsia="Calibri" w:hAnsi="Arial" w:cs="Arial"/>
+        </w:rPr>
+        <w:t xml:space="preserve"> as well as </w:t>
+      </w:r>
+      <w:proofErr w:type="spellStart"/>
+      <w:r>
+        <w:rPr>
+          <w:rFonts w:ascii="Arial" w:eastAsia="Calibri" w:hAnsi="Arial" w:cs="Arial"/>
+        </w:rPr>
+        <w:t>geographical_data</w:t>
+      </w:r>
+      <w:proofErr w:type="spellEnd"/>
+      <w:r>
+        <w:rPr>
+          <w:rFonts w:ascii="Arial" w:eastAsia="Calibri" w:hAnsi="Arial" w:cs="Arial"/>
+        </w:rPr>
+        <w:t xml:space="preserve">. The other tables </w:t>
+      </w:r>
+      <w:proofErr w:type="spellStart"/>
+      <w:r>
+        <w:rPr>
+          <w:rFonts w:ascii="Arial" w:eastAsia="Calibri" w:hAnsi="Arial" w:cs="Arial"/>
+        </w:rPr>
+        <w:t>sat_stats</w:t>
+      </w:r>
+      <w:proofErr w:type="spellEnd"/>
+      <w:r>
+        <w:rPr>
+          <w:rFonts w:ascii="Arial" w:eastAsia="Calibri" w:hAnsi="Arial" w:cs="Arial"/>
+        </w:rPr>
+        <w:t xml:space="preserve">, </w:t>
+      </w:r>
+      <w:proofErr w:type="spellStart"/>
+      <w:r>
+        <w:rPr>
+          <w:rFonts w:ascii="Arial" w:eastAsia="Calibri" w:hAnsi="Arial" w:cs="Arial"/>
+        </w:rPr>
+        <w:t>act_stats</w:t>
+      </w:r>
+      <w:proofErr w:type="spellEnd"/>
+      <w:r>
+        <w:rPr>
+          <w:rFonts w:ascii="Arial" w:eastAsia="Calibri" w:hAnsi="Arial" w:cs="Arial"/>
+        </w:rPr>
+        <w:t xml:space="preserve">, </w:t>
+      </w:r>
+      <w:proofErr w:type="spellStart"/>
+      <w:r>
+        <w:rPr>
+          <w:rFonts w:ascii="Arial" w:eastAsia="Calibri" w:hAnsi="Arial" w:cs="Arial"/>
+        </w:rPr>
+        <w:t>demographic_data</w:t>
+      </w:r>
+      <w:proofErr w:type="spellEnd"/>
+      <w:r>
+        <w:rPr>
+          <w:rFonts w:ascii="Arial" w:eastAsia="Calibri" w:hAnsi="Arial" w:cs="Arial"/>
+        </w:rPr>
+        <w:t xml:space="preserve"> and admission describes data for </w:t>
+      </w:r>
+      <w:proofErr w:type="spellStart"/>
+      <w:r>
+        <w:rPr>
+          <w:rFonts w:ascii="Arial" w:eastAsia="Calibri" w:hAnsi="Arial" w:cs="Arial"/>
+        </w:rPr>
+        <w:t>insitutions</w:t>
+      </w:r>
+      <w:proofErr w:type="spellEnd"/>
+      <w:r>
+        <w:rPr>
+          <w:rFonts w:ascii="Arial" w:eastAsia="Calibri" w:hAnsi="Arial" w:cs="Arial"/>
+        </w:rPr>
+        <w:t xml:space="preserve"> for all years listed in the years table. Finding information in these tables requires UNITD and year as there are multiple data points. Allocating a separate table for year is meant to allow for the insertion of multiple years and future additional data. </w:t>
       </w:r>
     </w:p>
     <w:p>
@@ -925,7 +1714,160 @@
           <w:rFonts w:ascii="Arial" w:eastAsia="Times New Roman" w:hAnsi="Arial" w:cs="Arial"/>
           <w:lang w:eastAsia="zh-CN"/>
         </w:rPr>
-        <w:t xml:space="preserve"> (mega table with no normalization) to the normalized tables. </w:t>
+        <w:t xml:space="preserve"> (mega table with no normaliza</w:t>
+      </w:r>
+      <w:r>
+        <w:rPr>
+          <w:rFonts w:ascii="Arial" w:eastAsia="Times New Roman" w:hAnsi="Arial" w:cs="Arial"/>
+          <w:lang w:eastAsia="zh-CN"/>
+        </w:rPr>
+        <w:t xml:space="preserve">tion) to the normalized tables and determined if there were any dependencies violation between attributes as well as figuring out the semantic of loading the file correctly. </w:t>
+      </w:r>
+    </w:p>
+    <w:p>
+      <w:pPr>
+        <w:rPr>
+          <w:rFonts w:ascii="Times New Roman" w:eastAsia="Times New Roman" w:hAnsi="Times New Roman" w:cs="Times New Roman"/>
+          <w:lang w:eastAsia="zh-CN"/>
+        </w:rPr>
+      </w:pPr>
+    </w:p>
+    <w:p>
+      <w:pPr>
+        <w:rPr>
+          <w:rFonts w:ascii="Arial" w:eastAsia="Calibri" w:hAnsi="Arial" w:cs="Arial"/>
+          <w:i/>
+        </w:rPr>
+      </w:pPr>
+      <w:r>
+        <w:rPr>
+          <w:rFonts w:ascii="Arial" w:eastAsia="Calibri" w:hAnsi="Arial" w:cs="Arial"/>
+          <w:i/>
+          <w:highlight w:val="yellow"/>
+        </w:rPr>
+        <w:t>Summary of Implemented Use Cases</w:t>
+      </w:r>
+    </w:p>
+    <w:p>
+      <w:pPr>
+        <w:jc w:val="center"/>
+        <w:rPr>
+          <w:rFonts w:ascii="Arial" w:eastAsia="Calibri" w:hAnsi="Arial" w:cs="Arial"/>
+          <w:b/>
+        </w:rPr>
+      </w:pPr>
+    </w:p>
+    <w:p>
+      <w:pPr>
+        <w:jc w:val="center"/>
+        <w:rPr>
+          <w:rFonts w:ascii="Arial" w:hAnsi="Arial" w:cs="Arial"/>
+        </w:rPr>
+      </w:pPr>
+    </w:p>
+    <w:p>
+      <w:pPr>
+        <w:jc w:val="center"/>
+        <w:rPr>
+          <w:rFonts w:ascii="Arial" w:hAnsi="Arial" w:cs="Arial"/>
+        </w:rPr>
+      </w:pPr>
+    </w:p>
+    <w:p>
+      <w:pPr>
+        <w:jc w:val="center"/>
+        <w:rPr>
+          <w:rFonts w:ascii="Arial" w:eastAsia="Calibri" w:hAnsi="Arial" w:cs="Arial"/>
+          <w:b/>
+        </w:rPr>
+      </w:pPr>
+      <w:r>
+        <w:rPr>
+          <w:rFonts w:ascii="Arial" w:eastAsia="Calibri" w:hAnsi="Arial" w:cs="Arial"/>
+          <w:b/>
+        </w:rPr>
+        <w:t>II</w:t>
+      </w:r>
+      <w:r>
+        <w:rPr>
+          <w:rFonts w:ascii="Arial" w:eastAsia="Calibri" w:hAnsi="Arial" w:cs="Arial"/>
+          <w:b/>
+        </w:rPr>
+        <w:t>I</w:t>
+      </w:r>
+      <w:r>
+        <w:rPr>
+          <w:rFonts w:ascii="Arial" w:eastAsia="Calibri" w:hAnsi="Arial" w:cs="Arial"/>
+          <w:b/>
+        </w:rPr>
+        <w:t xml:space="preserve">. </w:t>
+      </w:r>
+      <w:r>
+        <w:rPr>
+          <w:rFonts w:ascii="Arial" w:eastAsia="Calibri" w:hAnsi="Arial" w:cs="Arial"/>
+          <w:b/>
+        </w:rPr>
+        <w:t>Illustration of Functionality</w:t>
+      </w:r>
+    </w:p>
+    <w:p>
+      <w:pPr>
+        <w:jc w:val="center"/>
+        <w:rPr>
+          <w:rFonts w:ascii="Arial" w:eastAsia="Calibri" w:hAnsi="Arial" w:cs="Arial"/>
+          <w:b/>
+        </w:rPr>
+      </w:pPr>
+    </w:p>
+    <w:p>
+      <w:pPr>
+        <w:jc w:val="center"/>
+        <w:rPr>
+          <w:rFonts w:ascii="Arial" w:eastAsia="Calibri" w:hAnsi="Arial" w:cs="Arial"/>
+          <w:b/>
+        </w:rPr>
+      </w:pPr>
+    </w:p>
+    <w:p>
+      <w:pPr>
+        <w:jc w:val="center"/>
+        <w:rPr>
+          <w:rFonts w:ascii="Arial" w:eastAsia="Calibri" w:hAnsi="Arial" w:cs="Arial"/>
+          <w:b/>
+        </w:rPr>
+      </w:pPr>
+      <w:r>
+        <w:rPr>
+          <w:rFonts w:ascii="Arial" w:eastAsia="Calibri" w:hAnsi="Arial" w:cs="Arial"/>
+          <w:b/>
+        </w:rPr>
+        <w:t>IV. Summary Discussion</w:t>
+      </w:r>
+    </w:p>
+    <w:p>
+      <w:pPr>
+        <w:jc w:val="center"/>
+        <w:rPr>
+          <w:rFonts w:ascii="Arial" w:eastAsia="Calibri" w:hAnsi="Arial" w:cs="Arial"/>
+          <w:b/>
+          <w:sz w:val="32"/>
+        </w:rPr>
+      </w:pPr>
+    </w:p>
+    <w:p>
+      <w:pPr>
+        <w:rPr>
+          <w:rFonts w:ascii="Arial" w:eastAsia="Calibri" w:hAnsi="Arial" w:cs="Arial"/>
+          <w:i/>
+        </w:rPr>
+      </w:pPr>
+      <w:r>
+        <w:rPr>
+          <w:rFonts w:ascii="Arial" w:eastAsia="Calibri" w:hAnsi="Arial" w:cs="Arial"/>
+          <w:i/>
+          <w:highlight w:val="yellow"/>
+        </w:rPr>
+        <w:t>Challenges</w:t>
       </w:r>
       <w:bookmarkStart w:id="0" w:name="_GoBack"/>
       <w:bookmarkEnd w:id="0"/>
@@ -933,154 +1875,96 @@
     <w:p>
       <w:pPr>
         <w:rPr>
-          <w:rFonts w:ascii="Times New Roman" w:eastAsia="Times New Roman" w:hAnsi="Times New Roman" w:cs="Times New Roman"/>
-          <w:lang w:eastAsia="zh-CN"/>
-        </w:rPr>
-      </w:pPr>
-    </w:p>
-    <w:p>
-      <w:pPr>
-        <w:rPr>
-          <w:rFonts w:ascii="Arial" w:eastAsia="Calibri" w:hAnsi="Arial" w:cs="Arial"/>
-          <w:i/>
-        </w:rPr>
-      </w:pPr>
-      <w:r>
-        <w:rPr>
-          <w:rFonts w:ascii="Arial" w:eastAsia="Calibri" w:hAnsi="Arial" w:cs="Arial"/>
-          <w:i/>
-        </w:rPr>
-        <w:t>Summary of Implemented Use Cases</w:t>
-      </w:r>
-    </w:p>
-    <w:p>
-      <w:pPr>
-        <w:jc w:val="center"/>
-        <w:rPr>
-          <w:rFonts w:ascii="Arial" w:eastAsia="Calibri" w:hAnsi="Arial" w:cs="Arial"/>
-          <w:b/>
-        </w:rPr>
-      </w:pPr>
-    </w:p>
-    <w:p>
-      <w:pPr>
-        <w:jc w:val="center"/>
-        <w:rPr>
-          <w:rFonts w:ascii="Arial" w:hAnsi="Arial" w:cs="Arial"/>
-        </w:rPr>
-      </w:pPr>
-    </w:p>
-    <w:p>
-      <w:pPr>
-        <w:jc w:val="center"/>
-        <w:rPr>
-          <w:rFonts w:ascii="Arial" w:hAnsi="Arial" w:cs="Arial"/>
-        </w:rPr>
-      </w:pPr>
-    </w:p>
-    <w:p>
-      <w:pPr>
-        <w:jc w:val="center"/>
-        <w:rPr>
-          <w:rFonts w:ascii="Arial" w:eastAsia="Calibri" w:hAnsi="Arial" w:cs="Arial"/>
-          <w:b/>
-        </w:rPr>
-      </w:pPr>
-      <w:r>
-        <w:rPr>
-          <w:rFonts w:ascii="Arial" w:eastAsia="Calibri" w:hAnsi="Arial" w:cs="Arial"/>
-          <w:b/>
-        </w:rPr>
-        <w:t>II</w:t>
-      </w:r>
-      <w:r>
-        <w:rPr>
-          <w:rFonts w:ascii="Arial" w:eastAsia="Calibri" w:hAnsi="Arial" w:cs="Arial"/>
-          <w:b/>
-        </w:rPr>
-        <w:t>I</w:t>
-      </w:r>
-      <w:r>
-        <w:rPr>
-          <w:rFonts w:ascii="Arial" w:eastAsia="Calibri" w:hAnsi="Arial" w:cs="Arial"/>
-          <w:b/>
-        </w:rPr>
-        <w:t xml:space="preserve">. </w:t>
-      </w:r>
-      <w:r>
-        <w:rPr>
-          <w:rFonts w:ascii="Arial" w:eastAsia="Calibri" w:hAnsi="Arial" w:cs="Arial"/>
-          <w:b/>
-        </w:rPr>
-        <w:t>Illustration of Functionality</w:t>
-      </w:r>
-    </w:p>
-    <w:p>
-      <w:pPr>
-        <w:jc w:val="center"/>
-        <w:rPr>
-          <w:rFonts w:ascii="Arial" w:eastAsia="Calibri" w:hAnsi="Arial" w:cs="Arial"/>
-          <w:b/>
-        </w:rPr>
-      </w:pPr>
-    </w:p>
-    <w:p>
-      <w:pPr>
-        <w:jc w:val="center"/>
-        <w:rPr>
-          <w:rFonts w:ascii="Arial" w:eastAsia="Calibri" w:hAnsi="Arial" w:cs="Arial"/>
-          <w:b/>
-        </w:rPr>
-      </w:pPr>
-    </w:p>
-    <w:p>
-      <w:pPr>
-        <w:jc w:val="center"/>
-        <w:rPr>
-          <w:rFonts w:ascii="Arial" w:eastAsia="Calibri" w:hAnsi="Arial" w:cs="Arial"/>
-          <w:b/>
-        </w:rPr>
-      </w:pPr>
-      <w:r>
-        <w:rPr>
-          <w:rFonts w:ascii="Arial" w:eastAsia="Calibri" w:hAnsi="Arial" w:cs="Arial"/>
-          <w:b/>
-        </w:rPr>
-        <w:t>IV. Summary Discussion</w:t>
-      </w:r>
-    </w:p>
-    <w:p>
-      <w:pPr>
-        <w:jc w:val="center"/>
-        <w:rPr>
-          <w:rFonts w:ascii="Arial" w:eastAsia="Calibri" w:hAnsi="Arial" w:cs="Arial"/>
-          <w:b/>
-          <w:sz w:val="32"/>
-        </w:rPr>
-      </w:pPr>
-    </w:p>
-    <w:p>
-      <w:pPr>
-        <w:rPr>
-          <w:rFonts w:ascii="Arial" w:eastAsia="Calibri" w:hAnsi="Arial" w:cs="Arial"/>
-          <w:i/>
-        </w:rPr>
-      </w:pPr>
-      <w:r>
-        <w:rPr>
-          <w:rFonts w:ascii="Arial" w:eastAsia="Calibri" w:hAnsi="Arial" w:cs="Arial"/>
-          <w:i/>
-        </w:rPr>
-        <w:t>Challenges</w:t>
-      </w:r>
-    </w:p>
-    <w:p>
-      <w:pPr>
-        <w:rPr>
-          <w:rFonts w:ascii="Arial" w:eastAsia="Calibri" w:hAnsi="Arial" w:cs="Arial"/>
-          <w:i/>
-        </w:rPr>
-      </w:pPr>
+          <w:rFonts w:ascii="Arial" w:eastAsia="Calibri" w:hAnsi="Arial" w:cs="Arial"/>
+        </w:rPr>
+      </w:pPr>
+      <w:r>
+        <w:rPr>
+          <w:rFonts w:ascii="Arial" w:eastAsia="Calibri" w:hAnsi="Arial" w:cs="Arial"/>
+          <w:i/>
+        </w:rPr>
+        <w:tab/>
+      </w:r>
+      <w:r>
+        <w:rPr>
+          <w:rFonts w:ascii="Arial" w:eastAsia="Calibri" w:hAnsi="Arial" w:cs="Arial"/>
+        </w:rPr>
+        <w:t xml:space="preserve">On the database side, the biggest challenges were cleaning the data, loading and inserting the data. Since each individual </w:t>
+      </w:r>
+      <w:proofErr w:type="gramStart"/>
+      <w:r>
+        <w:rPr>
+          <w:rFonts w:ascii="Arial" w:eastAsia="Calibri" w:hAnsi="Arial" w:cs="Arial"/>
+        </w:rPr>
+        <w:t>files</w:t>
+      </w:r>
+      <w:proofErr w:type="gramEnd"/>
+      <w:r>
+        <w:rPr>
+          <w:rFonts w:ascii="Arial" w:eastAsia="Calibri" w:hAnsi="Arial" w:cs="Arial"/>
+        </w:rPr>
+        <w:t xml:space="preserve"> had hundreds of attributes with thousands of rows, it was difficult to determine relevant attributes as well as produce completely new csv files for each containing the desired attributes. To resolve this, attribute inclusion was decided based on personal experience and the file cleaning was automated using python pandas. The test file 2018 data some anomalies such as </w:t>
+      </w:r>
+      <w:proofErr w:type="spellStart"/>
+      <w:proofErr w:type="gramStart"/>
+      <w:r>
+        <w:rPr>
+          <w:rFonts w:ascii="Arial" w:eastAsia="Calibri" w:hAnsi="Arial" w:cs="Arial"/>
+        </w:rPr>
+        <w:t>non UT</w:t>
+      </w:r>
+      <w:proofErr w:type="spellEnd"/>
+      <w:proofErr w:type="gramEnd"/>
+      <w:r>
+        <w:rPr>
+          <w:rFonts w:ascii="Arial" w:eastAsia="Calibri" w:hAnsi="Arial" w:cs="Arial"/>
+        </w:rPr>
+        <w:t xml:space="preserve">-8 encodings and duplicate keys that made it difficult to load the file into the </w:t>
+      </w:r>
+      <w:proofErr w:type="spellStart"/>
+      <w:r>
+        <w:rPr>
+          <w:rFonts w:ascii="Arial" w:eastAsia="Calibri" w:hAnsi="Arial" w:cs="Arial"/>
+        </w:rPr>
+        <w:t>education_mega</w:t>
+      </w:r>
+      <w:proofErr w:type="spellEnd"/>
+      <w:r>
+        <w:rPr>
+          <w:rFonts w:ascii="Arial" w:eastAsia="Calibri" w:hAnsi="Arial" w:cs="Arial"/>
+        </w:rPr>
+        <w:t xml:space="preserve"> table. This was resolved by deleting some rows of data that caused error messages. The insertion process was relatively smooth for just the 2018 data. However, inserting into multiple tables for 20 files was tedious as the insertion statements were needed to be written for each file and each file needed to be check for duplicates keys. To mitigate, atom was utilized to replace each instance of the year data</w:t>
+      </w:r>
+      <w:r>
+        <w:rPr>
+          <w:rFonts w:ascii="Arial" w:eastAsia="Calibri" w:hAnsi="Arial" w:cs="Arial"/>
+        </w:rPr>
+        <w:t xml:space="preserve"> and replicated the insert statements. However, each insert still needed to be manually tested. </w:t>
+      </w:r>
+    </w:p>
+    <w:p>
+      <w:pPr>
+        <w:rPr>
+          <w:rFonts w:ascii="Arial" w:eastAsia="Calibri" w:hAnsi="Arial" w:cs="Arial"/>
+          <w:i/>
+        </w:rPr>
+      </w:pPr>
+    </w:p>
+    <w:p>
+      <w:pPr>
+        <w:rPr>
+          <w:rFonts w:ascii="Arial" w:eastAsia="Calibri" w:hAnsi="Arial" w:cs="Arial"/>
+          <w:i/>
+        </w:rPr>
+      </w:pPr>
+      <w:r>
+        <w:rPr>
+          <w:rFonts w:ascii="Arial" w:eastAsia="Calibri" w:hAnsi="Arial" w:cs="Arial"/>
+          <w:i/>
+          <w:highlight w:val="red"/>
+        </w:rPr>
+        <w:t>[include front end challenges]</w:t>
+      </w:r>
     </w:p>
     <w:p>
       <w:pPr>
@@ -1111,6 +1995,20 @@
           <w:i/>
         </w:rPr>
         <w:t>Division of Work</w:t>
+      </w:r>
+    </w:p>
+    <w:p>
+      <w:pPr>
+        <w:rPr>
+          <w:rFonts w:ascii="Arial" w:eastAsia="Calibri" w:hAnsi="Arial" w:cs="Arial"/>
+        </w:rPr>
+      </w:pPr>
+      <w:r>
+        <w:rPr>
+          <w:rFonts w:ascii="Arial" w:eastAsia="Calibri" w:hAnsi="Arial" w:cs="Arial"/>
+        </w:rPr>
+        <w:tab/>
+        <w:t>Michelle was responsible for the database side of the project this included: normalization, database design, cleaning raw data, database analysis, UML diagram and the majority of the report. Helen was responsible for the front-end and back-end including: environment setup, connection between all three interfaces, front-end design, retrieving data from the database at the back-end, error-handling on the front and back end, database analysis/modification, video walkthrough and some of this report. This was a fair and equal split because setting up the database and the front-end both required significant amounts of time. Since Helen was responsible connecting all three interfaces together as well as the video, Michelle created most of the project report. Contributions outside of one’s delegated responsibilities were also made.</w:t>
       </w:r>
     </w:p>
     <w:p>
@@ -1295,6 +2193,119 @@
       <w:lvlJc w:val="left"/>
     </w:lvl>
   </w:abstractNum>
+  <w:abstractNum w:abstractNumId="3">
+    <w:nsid w:val="4388014C"/>
+    <w:multiLevelType w:val="hybridMultilevel"/>
+    <w:tmpl w:val="04AC928C"/>
+    <w:lvl w:ilvl="0" w:tplc="04090001">
+      <w:start w:val="1"/>
+      <w:numFmt w:val="bullet"/>
+      <w:lvlText w:val=""/>
+      <w:lvlJc w:val="left"/>
+      <w:pPr>
+        <w:ind w:left="720" w:hanging="360"/>
+      </w:pPr>
+      <w:rPr>
+        <w:rFonts w:ascii="Symbol" w:hAnsi="Symbol" w:hint="default"/>
+      </w:rPr>
+    </w:lvl>
+    <w:lvl w:ilvl="1" w:tplc="04090003" w:tentative="1">
+      <w:start w:val="1"/>
+      <w:numFmt w:val="bullet"/>
+      <w:lvlText w:val="o"/>
+      <w:lvlJc w:val="left"/>
+      <w:pPr>
+        <w:ind w:left="1440" w:hanging="360"/>
+      </w:pPr>
+      <w:rPr>
+        <w:rFonts w:ascii="Courier New" w:hAnsi="Courier New" w:cs="Courier New" w:hint="default"/>
+      </w:rPr>
+    </w:lvl>
+    <w:lvl w:ilvl="2" w:tplc="04090005" w:tentative="1">
+      <w:start w:val="1"/>
+      <w:numFmt w:val="bullet"/>
+      <w:lvlText w:val=""/>
+      <w:lvlJc w:val="left"/>
+      <w:pPr>
+        <w:ind w:left="2160" w:hanging="360"/>
+      </w:pPr>
+      <w:rPr>
+        <w:rFonts w:ascii="Wingdings" w:hAnsi="Wingdings" w:hint="default"/>
+      </w:rPr>
+    </w:lvl>
+    <w:lvl w:ilvl="3" w:tplc="04090001" w:tentative="1">
+      <w:start w:val="1"/>
+      <w:numFmt w:val="bullet"/>
+      <w:lvlText w:val=""/>
+      <w:lvlJc w:val="left"/>
+      <w:pPr>
+        <w:ind w:left="2880" w:hanging="360"/>
+      </w:pPr>
+      <w:rPr>
+        <w:rFonts w:ascii="Symbol" w:hAnsi="Symbol" w:hint="default"/>
+      </w:rPr>
+    </w:lvl>
+    <w:lvl w:ilvl="4" w:tplc="04090003" w:tentative="1">
+      <w:start w:val="1"/>
+      <w:numFmt w:val="bullet"/>
+      <w:lvlText w:val="o"/>
+      <w:lvlJc w:val="left"/>
+      <w:pPr>
+        <w:ind w:left="3600" w:hanging="360"/>
+      </w:pPr>
+      <w:rPr>
+        <w:rFonts w:ascii="Courier New" w:hAnsi="Courier New" w:cs="Courier New" w:hint="default"/>
+      </w:rPr>
+    </w:lvl>
+    <w:lvl w:ilvl="5" w:tplc="04090005" w:tentative="1">
+      <w:start w:val="1"/>
+      <w:numFmt w:val="bullet"/>
+      <w:lvlText w:val=""/>
+      <w:lvlJc w:val="left"/>
+      <w:pPr>
+        <w:ind w:left="4320" w:hanging="360"/>
+      </w:pPr>
+      <w:rPr>
+        <w:rFonts w:ascii="Wingdings" w:hAnsi="Wingdings" w:hint="default"/>
+      </w:rPr>
+    </w:lvl>
+    <w:lvl w:ilvl="6" w:tplc="04090001" w:tentative="1">
+      <w:start w:val="1"/>
+      <w:numFmt w:val="bullet"/>
+      <w:lvlText w:val=""/>
+      <w:lvlJc w:val="left"/>
+      <w:pPr>
+        <w:ind w:left="5040" w:hanging="360"/>
+      </w:pPr>
+      <w:rPr>
+        <w:rFonts w:ascii="Symbol" w:hAnsi="Symbol" w:hint="default"/>
+      </w:rPr>
+    </w:lvl>
+    <w:lvl w:ilvl="7" w:tplc="04090003" w:tentative="1">
+      <w:start w:val="1"/>
+      <w:numFmt w:val="bullet"/>
+      <w:lvlText w:val="o"/>
+      <w:lvlJc w:val="left"/>
+      <w:pPr>
+        <w:ind w:left="5760" w:hanging="360"/>
+      </w:pPr>
+      <w:rPr>
+        <w:rFonts w:ascii="Courier New" w:hAnsi="Courier New" w:cs="Courier New" w:hint="default"/>
+      </w:rPr>
+    </w:lvl>
+    <w:lvl w:ilvl="8" w:tplc="04090005" w:tentative="1">
+      <w:start w:val="1"/>
+      <w:numFmt w:val="bullet"/>
+      <w:lvlText w:val=""/>
+      <w:lvlJc w:val="left"/>
+      <w:pPr>
+        <w:ind w:left="6480" w:hanging="360"/>
+      </w:pPr>
+      <w:rPr>
+        <w:rFonts w:ascii="Wingdings" w:hAnsi="Wingdings" w:hint="default"/>
+      </w:rPr>
+    </w:lvl>
+  </w:abstractNum>
   <w:num w:numId="1">
     <w:abstractNumId w:val="0"/>
   </w:num>
@@ -1303,6 +2314,9 @@
   </w:num>
   <w:num w:numId="3">
     <w:abstractNumId w:val="2"/>
+  </w:num>
+  <w:num w:numId="4">
+    <w:abstractNumId w:val="3"/>
   </w:num>
 </w:numbering>
 </file>
@@ -1780,6 +2794,17 @@
       <w:u w:val="single"/>
     </w:rPr>
   </w:style>
+  <w:style w:type="paragraph" w:styleId="ListParagraph">
+    <w:name w:val="List Paragraph"/>
+    <w:basedOn w:val="Normal"/>
+    <w:uiPriority w:val="34"/>
+    <w:qFormat/>
+    <w:rsid w:val="009439CC"/>
+    <w:pPr>
+      <w:ind w:left="720"/>
+      <w:contextualSpacing/>
+    </w:pPr>
+  </w:style>
 </w:styles>
 </file>
 

</xml_diff>